<commit_message>
Update fase 2 // docs 8
Se realizan cambios y se agregan documentos
</commit_message>
<xml_diff>
--- a/PPY4614006V/Equipo 02/Fase 2/EVIDENCIAS GRUPALES/2.4_GuiaEstudiante_Fase 2_DesarrolloProyecto APT.docx
+++ b/PPY4614006V/Equipo 02/Fase 2/EVIDENCIAS GRUPALES/2.4_GuiaEstudiante_Fase 2_DesarrolloProyecto APT.docx
@@ -1,11 +1,8 @@
 
 <file path=word/document.xml><?xml version="1.0" encoding="utf-8"?>
-<w:document xmlns:wpc="http://schemas.microsoft.com/office/word/2010/wordprocessingCanvas" xmlns:cx="http://schemas.microsoft.com/office/drawing/2014/chartex" xmlns:mc="http://schemas.openxmlformats.org/markup-compatibility/2006" xmlns:o="urn:schemas-microsoft-com:office:office" xmlns:r="http://schemas.openxmlformats.org/officeDocument/2006/relationships" xmlns:m="http://schemas.openxmlformats.org/officeDocument/2006/math" xmlns:v="urn:schemas-microsoft-com:vml" xmlns:wp14="http://schemas.microsoft.com/office/word/2010/wordprocessingDrawing" xmlns:wp="http://schemas.openxmlformats.org/drawingml/2006/wordprocessingDrawing" xmlns:w10="urn:schemas-microsoft-com:office:word" xmlns:w="http://schemas.openxmlformats.org/wordprocessingml/2006/main" xmlns:w14="http://schemas.microsoft.com/office/word/2010/wordml" xmlns:w15="http://schemas.microsoft.com/office/word/2012/wordml" xmlns:w16se="http://schemas.microsoft.com/office/word/2015/wordml/symex" xmlns:wpg="http://schemas.microsoft.com/office/word/2010/wordprocessingGroup" xmlns:wpi="http://schemas.microsoft.com/office/word/2010/wordprocessingInk" xmlns:wne="http://schemas.microsoft.com/office/word/2006/wordml" xmlns:wps="http://schemas.microsoft.com/office/word/2010/wordprocessingShape" mc:Ignorable="w14 w15 w16se wp14">
+<w:document xmlns:wpc="http://schemas.microsoft.com/office/word/2010/wordprocessingCanvas" xmlns:cx="http://schemas.microsoft.com/office/drawing/2014/chartex" xmlns:cx1="http://schemas.microsoft.com/office/drawing/2015/9/8/chartex" xmlns:cx2="http://schemas.microsoft.com/office/drawing/2015/10/21/chartex" xmlns:cx3="http://schemas.microsoft.com/office/drawing/2016/5/9/chartex" xmlns:cx4="http://schemas.microsoft.com/office/drawing/2016/5/10/chartex" xmlns:cx5="http://schemas.microsoft.com/office/drawing/2016/5/11/chartex" xmlns:cx6="http://schemas.microsoft.com/office/drawing/2016/5/12/chartex" xmlns:cx7="http://schemas.microsoft.com/office/drawing/2016/5/13/chartex" xmlns:cx8="http://schemas.microsoft.com/office/drawing/2016/5/14/chartex" xmlns:mc="http://schemas.openxmlformats.org/markup-compatibility/2006" xmlns:aink="http://schemas.microsoft.com/office/drawing/2016/ink" xmlns:am3d="http://schemas.microsoft.com/office/drawing/2017/model3d" xmlns:o="urn:schemas-microsoft-com:office:office" xmlns:oel="http://schemas.microsoft.com/office/2019/extlst" xmlns:r="http://schemas.openxmlformats.org/officeDocument/2006/relationships" xmlns:m="http://schemas.openxmlformats.org/officeDocument/2006/math" xmlns:v="urn:schemas-microsoft-com:vml" xmlns:wp14="http://schemas.microsoft.com/office/word/2010/wordprocessingDrawing" xmlns:wp="http://schemas.openxmlformats.org/drawingml/2006/wordprocessingDrawing" xmlns:w10="urn:schemas-microsoft-com:office:word" xmlns:w="http://schemas.openxmlformats.org/wordprocessingml/2006/main" xmlns:w14="http://schemas.microsoft.com/office/word/2010/wordml" xmlns:w15="http://schemas.microsoft.com/office/word/2012/wordml" xmlns:w16cex="http://schemas.microsoft.com/office/word/2018/wordml/cex" xmlns:w16cid="http://schemas.microsoft.com/office/word/2016/wordml/cid" xmlns:w16="http://schemas.microsoft.com/office/word/2018/wordml" xmlns:w16du="http://schemas.microsoft.com/office/word/2023/wordml/word16du" xmlns:w16sdtdh="http://schemas.microsoft.com/office/word/2020/wordml/sdtdatahash" xmlns:w16sdtfl="http://schemas.microsoft.com/office/word/2024/wordml/sdtformatlock" xmlns:w16se="http://schemas.microsoft.com/office/word/2015/wordml/symex" xmlns:wpg="http://schemas.microsoft.com/office/word/2010/wordprocessingGroup" xmlns:wpi="http://schemas.microsoft.com/office/word/2010/wordprocessingInk" xmlns:wne="http://schemas.microsoft.com/office/word/2006/wordml" xmlns:wps="http://schemas.microsoft.com/office/word/2010/wordprocessingShape" mc:Ignorable="w14 w15 w16se w16cid w16 w16cex w16sdtdh w16sdtfl w16du wp14">
   <w:body>
-    <w:p>
-      <w:bookmarkStart w:id="0" w:name="_GoBack"/>
-      <w:bookmarkEnd w:id="0"/>
-    </w:p>
+    <w:p/>
     <w:p>
       <w:pPr>
         <w:rPr>
@@ -165,6 +162,7 @@
                                 </w:rPr>
                                 <w:t xml:space="preserve">Asignatura </w:t>
                               </w:r>
+                              <w:proofErr w:type="spellStart"/>
                               <w:r>
                                 <w:rPr>
                                   <w:b/>
@@ -174,6 +172,7 @@
                                 </w:rPr>
                                 <w:t>Capstone</w:t>
                               </w:r>
+                              <w:proofErr w:type="spellEnd"/>
                             </w:p>
                           </w:txbxContent>
                         </wps:txbx>
@@ -238,7 +237,7 @@
           </mc:Choice>
           <mc:Fallback>
             <w:pict>
-              <v:group w14:anchorId="39581AEC" id="Grupo 27" o:spid="_x0000_s1026" style="position:absolute;margin-left:0;margin-top:.75pt;width:491.25pt;height:123pt;z-index:251659264;mso-position-horizontal:center;mso-position-horizontal-relative:margin;mso-width-relative:margin;mso-height-relative:margin" coordsize="59912,15621" o:gfxdata="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">
+              <v:group w14:anchorId="39581AEC" id="Grupo 27" o:spid="_x0000_s1026" style="position:absolute;margin-left:0;margin-top:.75pt;width:491.25pt;height:123pt;z-index:251659264;mso-position-horizontal:center;mso-position-horizontal-relative:margin;mso-width-relative:margin;mso-height-relative:margin" coordsize="59912,15621" o:gfxdata="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">
                 <v:shapetype id="_x0000_t202" coordsize="21600,21600" o:spt="202" path="m,l,21600r21600,l21600,xe">
                   <v:stroke joinstyle="miter"/>
                   <v:path gradientshapeok="t" o:connecttype="rect"/>
@@ -341,6 +340,7 @@
                           </w:rPr>
                           <w:t xml:space="preserve">Asignatura </w:t>
                         </w:r>
+                        <w:proofErr w:type="spellStart"/>
                         <w:r>
                           <w:rPr>
                             <w:b/>
@@ -350,6 +350,7 @@
                           </w:rPr>
                           <w:t>Capstone</w:t>
                         </w:r>
+                        <w:proofErr w:type="spellEnd"/>
                       </w:p>
                     </w:txbxContent>
                   </v:textbox>
@@ -637,151 +638,300 @@
                 <w:lang w:eastAsia="es-CL"/>
               </w:rPr>
             </w:pPr>
-            <w:r>
-              <w:rPr>
-                <w:rFonts w:ascii="Calibri" w:hAnsi="Calibri" w:cs="Arial"/>
-                <w:i/>
-                <w:color w:val="548DD4"/>
-                <w:sz w:val="20"/>
-                <w:szCs w:val="20"/>
-                <w:lang w:eastAsia="es-CL"/>
-              </w:rPr>
-              <w:t xml:space="preserve">En esta </w:t>
-            </w:r>
-            <w:r>
-              <w:rPr>
-                <w:rFonts w:ascii="Calibri" w:hAnsi="Calibri" w:cs="Arial"/>
-                <w:i/>
-                <w:color w:val="548DD4"/>
-                <w:sz w:val="20"/>
-                <w:szCs w:val="20"/>
-                <w:lang w:eastAsia="es-CL"/>
-              </w:rPr>
-              <w:t>sección</w:t>
-            </w:r>
-            <w:r>
-              <w:rPr>
-                <w:rFonts w:ascii="Calibri" w:hAnsi="Calibri" w:cs="Arial"/>
-                <w:i/>
-                <w:color w:val="548DD4"/>
-                <w:sz w:val="20"/>
-                <w:szCs w:val="20"/>
-                <w:lang w:eastAsia="es-CL"/>
-              </w:rPr>
-              <w:t xml:space="preserve"> deberá</w:t>
-            </w:r>
-            <w:r>
-              <w:rPr>
-                <w:rFonts w:ascii="Calibri" w:hAnsi="Calibri" w:cs="Arial"/>
-                <w:i/>
-                <w:color w:val="548DD4"/>
-                <w:sz w:val="20"/>
-                <w:szCs w:val="20"/>
-                <w:lang w:eastAsia="es-CL"/>
-              </w:rPr>
-              <w:t>s</w:t>
-            </w:r>
-            <w:r>
-              <w:rPr>
-                <w:rFonts w:ascii="Calibri" w:hAnsi="Calibri" w:cs="Arial"/>
-                <w:i/>
-                <w:color w:val="548DD4"/>
-                <w:sz w:val="20"/>
-                <w:szCs w:val="20"/>
-                <w:lang w:eastAsia="es-CL"/>
-              </w:rPr>
-              <w:t xml:space="preserve"> </w:t>
-            </w:r>
-            <w:r>
-              <w:rPr>
-                <w:rFonts w:ascii="Calibri" w:hAnsi="Calibri" w:cs="Arial"/>
-                <w:i/>
-                <w:color w:val="548DD4"/>
-                <w:sz w:val="20"/>
-                <w:szCs w:val="20"/>
-                <w:lang w:eastAsia="es-CL"/>
-              </w:rPr>
-              <w:t xml:space="preserve">realizar un resumen de los avances que has realizado en tu proyecto APT. </w:t>
-            </w:r>
-            <w:r>
-              <w:rPr>
-                <w:rFonts w:ascii="Calibri" w:hAnsi="Calibri" w:cs="Arial"/>
-                <w:i/>
-                <w:color w:val="548DD4"/>
-                <w:sz w:val="20"/>
-                <w:szCs w:val="20"/>
-                <w:lang w:eastAsia="es-CL"/>
-              </w:rPr>
-              <w:t xml:space="preserve">Relata </w:t>
-            </w:r>
-            <w:r>
-              <w:rPr>
-                <w:rFonts w:ascii="Calibri" w:hAnsi="Calibri" w:cs="Arial"/>
-                <w:i/>
-                <w:color w:val="548DD4"/>
-                <w:sz w:val="20"/>
-                <w:szCs w:val="20"/>
-                <w:lang w:eastAsia="es-CL"/>
-              </w:rPr>
-              <w:t xml:space="preserve">brevemente </w:t>
-            </w:r>
-            <w:r>
-              <w:rPr>
-                <w:rFonts w:ascii="Calibri" w:hAnsi="Calibri" w:cs="Arial"/>
-                <w:i/>
-                <w:color w:val="548DD4"/>
-                <w:sz w:val="20"/>
-                <w:szCs w:val="20"/>
-                <w:lang w:eastAsia="es-CL"/>
-              </w:rPr>
-              <w:t xml:space="preserve">qué </w:t>
-            </w:r>
-            <w:r>
-              <w:rPr>
-                <w:rFonts w:ascii="Calibri" w:hAnsi="Calibri" w:cs="Arial"/>
-                <w:i/>
-                <w:color w:val="548DD4"/>
-                <w:sz w:val="20"/>
-                <w:szCs w:val="20"/>
-                <w:lang w:eastAsia="es-CL"/>
-              </w:rPr>
-              <w:t xml:space="preserve">actividades </w:t>
-            </w:r>
-            <w:r>
-              <w:rPr>
-                <w:rFonts w:ascii="Calibri" w:hAnsi="Calibri" w:cs="Arial"/>
-                <w:i/>
-                <w:color w:val="548DD4"/>
-                <w:sz w:val="20"/>
-                <w:szCs w:val="20"/>
-                <w:lang w:eastAsia="es-CL"/>
-              </w:rPr>
-              <w:t>del proyecto has llevado a cabo y qué objetivos específicos has cumplido hasta el minuto y de qué manera.</w:t>
-            </w:r>
-          </w:p>
-          <w:p>
-            <w:pPr>
+          </w:p>
+          <w:p>
+            <w:pPr>
+              <w:pStyle w:val="Prrafodelista"/>
+              <w:numPr>
+                <w:ilvl w:val="0"/>
+                <w:numId w:val="2"/>
+              </w:numPr>
               <w:jc w:val="both"/>
               <w:rPr>
                 <w:rFonts w:ascii="Calibri" w:hAnsi="Calibri" w:cs="Arial"/>
-                <w:i/>
-                <w:color w:val="548DD4"/>
-                <w:sz w:val="20"/>
-                <w:szCs w:val="20"/>
-                <w:lang w:eastAsia="es-CL"/>
-              </w:rPr>
-            </w:pPr>
-            <w:r>
-              <w:rPr>
-                <w:rFonts w:ascii="Calibri" w:hAnsi="Calibri" w:cs="Arial"/>
-                <w:i/>
-                <w:color w:val="548DD4"/>
-                <w:sz w:val="20"/>
-                <w:szCs w:val="20"/>
-                <w:lang w:eastAsia="es-CL"/>
-              </w:rPr>
-              <w:t>En caso que hayas realizado ajustes a los objetivos o metodología, debes incluir dichos apartados nuevamente en este informe, señalando cuáles son dichos ajustes.</w:t>
-            </w:r>
+                <w:iCs/>
+                <w:color w:val="548DD4"/>
+                <w:sz w:val="20"/>
+                <w:szCs w:val="20"/>
+                <w:lang w:eastAsia="es-CL"/>
+              </w:rPr>
+            </w:pPr>
+            <w:r>
+              <w:rPr>
+                <w:rFonts w:ascii="Calibri" w:hAnsi="Calibri" w:cs="Arial"/>
+                <w:iCs/>
+                <w:color w:val="548DD4"/>
+                <w:sz w:val="20"/>
+                <w:szCs w:val="20"/>
+                <w:lang w:eastAsia="es-CL"/>
+              </w:rPr>
+              <w:t xml:space="preserve">Hemos avanzado en el </w:t>
+            </w:r>
+            <w:r>
+              <w:rPr>
+                <w:rFonts w:ascii="Calibri" w:hAnsi="Calibri" w:cs="Arial"/>
+                <w:b/>
+                <w:bCs/>
+                <w:iCs/>
+                <w:color w:val="548DD4"/>
+                <w:sz w:val="20"/>
+                <w:szCs w:val="20"/>
+                <w:lang w:eastAsia="es-CL"/>
+              </w:rPr>
+              <w:t>levantamiento de requerimientos</w:t>
+            </w:r>
+            <w:r>
+              <w:rPr>
+                <w:rFonts w:ascii="Calibri" w:hAnsi="Calibri" w:cs="Arial"/>
+                <w:iCs/>
+                <w:color w:val="548DD4"/>
+                <w:sz w:val="20"/>
+                <w:szCs w:val="20"/>
+                <w:lang w:eastAsia="es-CL"/>
+              </w:rPr>
+              <w:t xml:space="preserve">, definiendo claramente la necesidad de apoyar el diagnóstico temprano de enfermedades a través de imágenes </w:t>
+            </w:r>
+            <w:proofErr w:type="spellStart"/>
+            <w:proofErr w:type="gramStart"/>
+            <w:r>
+              <w:rPr>
+                <w:rFonts w:ascii="Calibri" w:hAnsi="Calibri" w:cs="Arial"/>
+                <w:iCs/>
+                <w:color w:val="548DD4"/>
+                <w:sz w:val="20"/>
+                <w:szCs w:val="20"/>
+                <w:lang w:eastAsia="es-CL"/>
+              </w:rPr>
+              <w:t>médicas.Se</w:t>
+            </w:r>
+            <w:proofErr w:type="spellEnd"/>
+            <w:proofErr w:type="gramEnd"/>
+            <w:r>
+              <w:rPr>
+                <w:rFonts w:ascii="Calibri" w:hAnsi="Calibri" w:cs="Arial"/>
+                <w:iCs/>
+                <w:color w:val="548DD4"/>
+                <w:sz w:val="20"/>
+                <w:szCs w:val="20"/>
+                <w:lang w:eastAsia="es-CL"/>
+              </w:rPr>
+              <w:t xml:space="preserve"> desarrolló un </w:t>
+            </w:r>
+            <w:r>
+              <w:rPr>
+                <w:rFonts w:ascii="Calibri" w:hAnsi="Calibri" w:cs="Arial"/>
+                <w:b/>
+                <w:bCs/>
+                <w:iCs/>
+                <w:color w:val="548DD4"/>
+                <w:sz w:val="20"/>
+                <w:szCs w:val="20"/>
+                <w:lang w:eastAsia="es-CL"/>
+              </w:rPr>
+              <w:t>primer backlog de funcionalidades</w:t>
+            </w:r>
+            <w:r>
+              <w:rPr>
+                <w:rFonts w:ascii="Calibri" w:hAnsi="Calibri" w:cs="Arial"/>
+                <w:iCs/>
+                <w:color w:val="548DD4"/>
+                <w:sz w:val="20"/>
+                <w:szCs w:val="20"/>
+                <w:lang w:eastAsia="es-CL"/>
+              </w:rPr>
+              <w:t xml:space="preserve"> priorizadas (carga de imágenes, procesamiento, entrenamiento de CNN, </w:t>
+            </w:r>
+            <w:proofErr w:type="spellStart"/>
+            <w:r>
+              <w:rPr>
+                <w:rFonts w:ascii="Calibri" w:hAnsi="Calibri" w:cs="Arial"/>
+                <w:iCs/>
+                <w:color w:val="548DD4"/>
+                <w:sz w:val="20"/>
+                <w:szCs w:val="20"/>
+                <w:lang w:eastAsia="es-CL"/>
+              </w:rPr>
+              <w:t>dashboard</w:t>
+            </w:r>
+            <w:proofErr w:type="spellEnd"/>
+            <w:r>
+              <w:rPr>
+                <w:rFonts w:ascii="Calibri" w:hAnsi="Calibri" w:cs="Arial"/>
+                <w:iCs/>
+                <w:color w:val="548DD4"/>
+                <w:sz w:val="20"/>
+                <w:szCs w:val="20"/>
+                <w:lang w:eastAsia="es-CL"/>
+              </w:rPr>
+              <w:t>).</w:t>
+            </w:r>
+          </w:p>
+          <w:p>
+            <w:pPr>
+              <w:pStyle w:val="Prrafodelista"/>
+              <w:numPr>
+                <w:ilvl w:val="0"/>
+                <w:numId w:val="2"/>
+              </w:numPr>
+              <w:jc w:val="both"/>
+              <w:rPr>
+                <w:rFonts w:ascii="Calibri" w:hAnsi="Calibri" w:cs="Arial"/>
+                <w:iCs/>
+                <w:color w:val="548DD4"/>
+                <w:sz w:val="20"/>
+                <w:szCs w:val="20"/>
+                <w:lang w:eastAsia="es-CL"/>
+              </w:rPr>
+            </w:pPr>
+            <w:r>
+              <w:rPr>
+                <w:rFonts w:ascii="Calibri" w:hAnsi="Calibri" w:cs="Arial"/>
+                <w:iCs/>
+                <w:color w:val="548DD4"/>
+                <w:sz w:val="20"/>
+                <w:szCs w:val="20"/>
+                <w:lang w:eastAsia="es-CL"/>
+              </w:rPr>
+              <w:t xml:space="preserve">Se estableció la arquitectura base (Python, </w:t>
+            </w:r>
+            <w:proofErr w:type="spellStart"/>
+            <w:r>
+              <w:rPr>
+                <w:rFonts w:ascii="Calibri" w:hAnsi="Calibri" w:cs="Arial"/>
+                <w:iCs/>
+                <w:color w:val="548DD4"/>
+                <w:sz w:val="20"/>
+                <w:szCs w:val="20"/>
+                <w:lang w:eastAsia="es-CL"/>
+              </w:rPr>
+              <w:t>TensorFlow</w:t>
+            </w:r>
+            <w:proofErr w:type="spellEnd"/>
+            <w:r>
+              <w:rPr>
+                <w:rFonts w:ascii="Calibri" w:hAnsi="Calibri" w:cs="Arial"/>
+                <w:iCs/>
+                <w:color w:val="548DD4"/>
+                <w:sz w:val="20"/>
+                <w:szCs w:val="20"/>
+                <w:lang w:eastAsia="es-CL"/>
+              </w:rPr>
+              <w:t>/</w:t>
+            </w:r>
+            <w:proofErr w:type="spellStart"/>
+            <w:r>
+              <w:rPr>
+                <w:rFonts w:ascii="Calibri" w:hAnsi="Calibri" w:cs="Arial"/>
+                <w:iCs/>
+                <w:color w:val="548DD4"/>
+                <w:sz w:val="20"/>
+                <w:szCs w:val="20"/>
+                <w:lang w:eastAsia="es-CL"/>
+              </w:rPr>
+              <w:t>Keras</w:t>
+            </w:r>
+            <w:proofErr w:type="spellEnd"/>
+            <w:r>
+              <w:rPr>
+                <w:rFonts w:ascii="Calibri" w:hAnsi="Calibri" w:cs="Arial"/>
+                <w:iCs/>
+                <w:color w:val="548DD4"/>
+                <w:sz w:val="20"/>
+                <w:szCs w:val="20"/>
+                <w:lang w:eastAsia="es-CL"/>
+              </w:rPr>
+              <w:t>, base de datos y entorno de pruebas).</w:t>
+            </w:r>
+          </w:p>
+          <w:p>
+            <w:pPr>
+              <w:pStyle w:val="Prrafodelista"/>
+              <w:numPr>
+                <w:ilvl w:val="0"/>
+                <w:numId w:val="2"/>
+              </w:numPr>
+              <w:jc w:val="both"/>
+              <w:rPr>
+                <w:rFonts w:ascii="Calibri" w:hAnsi="Calibri" w:cs="Arial"/>
+                <w:iCs/>
+                <w:color w:val="548DD4"/>
+                <w:sz w:val="20"/>
+                <w:szCs w:val="20"/>
+                <w:lang w:eastAsia="es-CL"/>
+              </w:rPr>
+            </w:pPr>
+            <w:r>
+              <w:rPr>
+                <w:rFonts w:ascii="Calibri" w:hAnsi="Calibri" w:cs="Arial"/>
+                <w:iCs/>
+                <w:color w:val="548DD4"/>
+                <w:sz w:val="20"/>
+                <w:szCs w:val="20"/>
+                <w:lang w:eastAsia="es-CL"/>
+              </w:rPr>
+              <w:t xml:space="preserve">Iniciamos el </w:t>
+            </w:r>
+            <w:r>
+              <w:rPr>
+                <w:rFonts w:ascii="Calibri" w:hAnsi="Calibri" w:cs="Arial"/>
+                <w:b/>
+                <w:bCs/>
+                <w:iCs/>
+                <w:color w:val="548DD4"/>
+                <w:sz w:val="20"/>
+                <w:szCs w:val="20"/>
+                <w:lang w:eastAsia="es-CL"/>
+              </w:rPr>
+              <w:t>prototipo de preprocesamiento de imágenes</w:t>
+            </w:r>
+            <w:r>
+              <w:rPr>
+                <w:rFonts w:ascii="Calibri" w:hAnsi="Calibri" w:cs="Arial"/>
+                <w:iCs/>
+                <w:color w:val="548DD4"/>
+                <w:sz w:val="20"/>
+                <w:szCs w:val="20"/>
+                <w:lang w:eastAsia="es-CL"/>
+              </w:rPr>
+              <w:t xml:space="preserve"> con técnicas de normalización y aumento de datos.</w:t>
+            </w:r>
+          </w:p>
+          <w:p>
+            <w:pPr>
+              <w:jc w:val="both"/>
+              <w:rPr>
+                <w:rFonts w:ascii="Calibri" w:hAnsi="Calibri" w:cs="Arial"/>
+                <w:iCs/>
+                <w:color w:val="548DD4"/>
+                <w:sz w:val="20"/>
+                <w:szCs w:val="20"/>
+                <w:lang w:eastAsia="es-CL"/>
+              </w:rPr>
+            </w:pPr>
+            <w:r>
+              <w:rPr>
+                <w:rFonts w:ascii="Calibri" w:hAnsi="Calibri" w:cs="Arial"/>
+                <w:iCs/>
+                <w:color w:val="548DD4"/>
+                <w:sz w:val="20"/>
+                <w:szCs w:val="20"/>
+                <w:lang w:eastAsia="es-CL"/>
+              </w:rPr>
+              <w:t>Objetivos específicos en cumplimiento: 1, 2 y 3 en progreso.</w:t>
+            </w:r>
+          </w:p>
+          <w:p>
+            <w:pPr>
+              <w:jc w:val="both"/>
+              <w:rPr>
+                <w:rFonts w:ascii="Calibri" w:hAnsi="Calibri" w:cs="Arial"/>
+                <w:i/>
+                <w:color w:val="548DD4"/>
+                <w:sz w:val="20"/>
+                <w:szCs w:val="20"/>
+                <w:lang w:eastAsia="es-CL"/>
+              </w:rPr>
+            </w:pPr>
           </w:p>
         </w:tc>
       </w:tr>
@@ -820,24 +970,25 @@
               <w:jc w:val="both"/>
               <w:rPr>
                 <w:rFonts w:ascii="Calibri" w:hAnsi="Calibri" w:cs="Arial"/>
-                <w:b/>
-                <w:i/>
-                <w:color w:val="548DD4"/>
-                <w:sz w:val="20"/>
-                <w:szCs w:val="20"/>
-                <w:lang w:eastAsia="es-CL"/>
-              </w:rPr>
-            </w:pPr>
-            <w:r>
-              <w:rPr>
-                <w:rFonts w:ascii="Calibri" w:hAnsi="Calibri" w:cs="Arial"/>
-                <w:i/>
-                <w:color w:val="548DD4"/>
-                <w:sz w:val="20"/>
-                <w:szCs w:val="20"/>
-                <w:lang w:eastAsia="es-CL"/>
-              </w:rPr>
-              <w:t>Opcional en caso de ajuste</w:t>
+                <w:bCs/>
+                <w:iCs/>
+                <w:color w:val="548DD4"/>
+                <w:sz w:val="20"/>
+                <w:szCs w:val="20"/>
+                <w:lang w:eastAsia="es-CL"/>
+              </w:rPr>
+            </w:pPr>
+            <w:r>
+              <w:rPr>
+                <w:rFonts w:ascii="Calibri" w:hAnsi="Calibri" w:cs="Arial"/>
+                <w:bCs/>
+                <w:iCs/>
+                <w:color w:val="548DD4"/>
+                <w:sz w:val="20"/>
+                <w:szCs w:val="20"/>
+                <w:lang w:eastAsia="es-CL"/>
+              </w:rPr>
+              <w:t xml:space="preserve">Se aplican pequeños cambios en el proyecto con </w:t>
             </w:r>
           </w:p>
         </w:tc>
@@ -877,23 +1028,47 @@
               <w:jc w:val="both"/>
               <w:rPr>
                 <w:rFonts w:ascii="Calibri" w:hAnsi="Calibri" w:cs="Arial"/>
-                <w:i/>
-                <w:color w:val="548DD4"/>
-                <w:sz w:val="20"/>
-                <w:szCs w:val="20"/>
-                <w:lang w:eastAsia="es-CL"/>
-              </w:rPr>
-            </w:pPr>
-            <w:r>
-              <w:rPr>
-                <w:rFonts w:ascii="Calibri" w:hAnsi="Calibri" w:cs="Arial"/>
-                <w:i/>
-                <w:color w:val="548DD4"/>
-                <w:sz w:val="20"/>
-                <w:szCs w:val="20"/>
-                <w:lang w:eastAsia="es-CL"/>
-              </w:rPr>
-              <w:t>Opcional en caso de ajuste</w:t>
+                <w:iCs/>
+                <w:color w:val="548DD4"/>
+                <w:sz w:val="20"/>
+                <w:szCs w:val="20"/>
+                <w:lang w:eastAsia="es-CL"/>
+              </w:rPr>
+            </w:pPr>
+            <w:r>
+              <w:rPr>
+                <w:rFonts w:ascii="Calibri" w:hAnsi="Calibri" w:cs="Arial"/>
+                <w:iCs/>
+                <w:color w:val="548DD4"/>
+                <w:sz w:val="20"/>
+                <w:szCs w:val="20"/>
+                <w:lang w:eastAsia="es-CL"/>
+              </w:rPr>
+              <w:t xml:space="preserve">se mantiene el uso de Scrum en </w:t>
+            </w:r>
+            <w:proofErr w:type="spellStart"/>
+            <w:r>
+              <w:rPr>
+                <w:rFonts w:ascii="Calibri" w:hAnsi="Calibri" w:cs="Arial"/>
+                <w:iCs/>
+                <w:color w:val="548DD4"/>
+                <w:sz w:val="20"/>
+                <w:szCs w:val="20"/>
+                <w:lang w:eastAsia="es-CL"/>
+              </w:rPr>
+              <w:t>sprints</w:t>
+            </w:r>
+            <w:proofErr w:type="spellEnd"/>
+            <w:r>
+              <w:rPr>
+                <w:rFonts w:ascii="Calibri" w:hAnsi="Calibri" w:cs="Arial"/>
+                <w:iCs/>
+                <w:color w:val="548DD4"/>
+                <w:sz w:val="20"/>
+                <w:szCs w:val="20"/>
+                <w:lang w:eastAsia="es-CL"/>
+              </w:rPr>
+              <w:t xml:space="preserve"> de 2 a 3 semanas, con entregas incrementales y revisión continua.</w:t>
             </w:r>
           </w:p>
         </w:tc>
@@ -919,6 +1094,7 @@
                 <w:rFonts w:ascii="Calibri" w:hAnsi="Calibri"/>
                 <w:color w:val="1F3864" w:themeColor="accent1" w:themeShade="80"/>
               </w:rPr>
+              <w:lastRenderedPageBreak/>
               <w:t>Evidencias de avance</w:t>
             </w:r>
           </w:p>
@@ -1344,7 +1520,6 @@
                 <w:sz w:val="28"/>
                 <w:szCs w:val="28"/>
               </w:rPr>
-              <w:lastRenderedPageBreak/>
               <w:t>2</w:t>
             </w:r>
             <w:r>
@@ -2519,6 +2694,7 @@
                 <w:rFonts w:ascii="Calibri" w:hAnsi="Calibri"/>
                 <w:color w:val="1F3864" w:themeColor="accent1" w:themeShade="80"/>
               </w:rPr>
+              <w:lastRenderedPageBreak/>
               <w:t>Factores que han f</w:t>
             </w:r>
             <w:r>
@@ -2753,7 +2929,6 @@
                 <w:rFonts w:ascii="Calibri" w:hAnsi="Calibri"/>
                 <w:color w:val="1F3864" w:themeColor="accent1" w:themeShade="80"/>
               </w:rPr>
-              <w:lastRenderedPageBreak/>
               <w:t xml:space="preserve">Actividades ajustadas o eliminadas: </w:t>
             </w:r>
             <w:r>
@@ -3151,7 +3326,31 @@
                 <w:szCs w:val="20"/>
                 <w:lang w:eastAsia="es-CL"/>
               </w:rPr>
-              <w:t xml:space="preserve"> de acuerdo a tu planificación</w:t>
+              <w:t xml:space="preserve"> </w:t>
+            </w:r>
+            <w:proofErr w:type="gramStart"/>
+            <w:r>
+              <w:rPr>
+                <w:rFonts w:ascii="Calibri" w:hAnsi="Calibri" w:cs="Arial"/>
+                <w:i/>
+                <w:color w:val="548DD4"/>
+                <w:sz w:val="20"/>
+                <w:szCs w:val="20"/>
+                <w:lang w:eastAsia="es-CL"/>
+              </w:rPr>
+              <w:t>de acuerdo a</w:t>
+            </w:r>
+            <w:proofErr w:type="gramEnd"/>
+            <w:r>
+              <w:rPr>
+                <w:rFonts w:ascii="Calibri" w:hAnsi="Calibri" w:cs="Arial"/>
+                <w:i/>
+                <w:color w:val="548DD4"/>
+                <w:sz w:val="20"/>
+                <w:szCs w:val="20"/>
+                <w:lang w:eastAsia="es-CL"/>
+              </w:rPr>
+              <w:t xml:space="preserve"> tu planificación</w:t>
             </w:r>
             <w:r>
               <w:rPr>
@@ -3311,7 +3510,7 @@
 </file>
 
 <file path=word/endnotes.xml><?xml version="1.0" encoding="utf-8"?>
-<w:endnotes xmlns:wpc="http://schemas.microsoft.com/office/word/2010/wordprocessingCanvas" xmlns:cx="http://schemas.microsoft.com/office/drawing/2014/chartex" xmlns:mc="http://schemas.openxmlformats.org/markup-compatibility/2006" xmlns:o="urn:schemas-microsoft-com:office:office" xmlns:r="http://schemas.openxmlformats.org/officeDocument/2006/relationships" xmlns:m="http://schemas.openxmlformats.org/officeDocument/2006/math" xmlns:v="urn:schemas-microsoft-com:vml" xmlns:wp14="http://schemas.microsoft.com/office/word/2010/wordprocessingDrawing" xmlns:wp="http://schemas.openxmlformats.org/drawingml/2006/wordprocessingDrawing" xmlns:w10="urn:schemas-microsoft-com:office:word" xmlns:w="http://schemas.openxmlformats.org/wordprocessingml/2006/main" xmlns:w14="http://schemas.microsoft.com/office/word/2010/wordml" xmlns:w15="http://schemas.microsoft.com/office/word/2012/wordml" xmlns:w16se="http://schemas.microsoft.com/office/word/2015/wordml/symex" xmlns:wpg="http://schemas.microsoft.com/office/word/2010/wordprocessingGroup" xmlns:wpi="http://schemas.microsoft.com/office/word/2010/wordprocessingInk" xmlns:wne="http://schemas.microsoft.com/office/word/2006/wordml" xmlns:wps="http://schemas.microsoft.com/office/word/2010/wordprocessingShape" mc:Ignorable="w14 w15 w16se wp14">
+<w:endnotes xmlns:wpc="http://schemas.microsoft.com/office/word/2010/wordprocessingCanvas" xmlns:cx="http://schemas.microsoft.com/office/drawing/2014/chartex" xmlns:cx1="http://schemas.microsoft.com/office/drawing/2015/9/8/chartex" xmlns:cx2="http://schemas.microsoft.com/office/drawing/2015/10/21/chartex" xmlns:cx3="http://schemas.microsoft.com/office/drawing/2016/5/9/chartex" xmlns:cx4="http://schemas.microsoft.com/office/drawing/2016/5/10/chartex" xmlns:cx5="http://schemas.microsoft.com/office/drawing/2016/5/11/chartex" xmlns:cx6="http://schemas.microsoft.com/office/drawing/2016/5/12/chartex" xmlns:cx7="http://schemas.microsoft.com/office/drawing/2016/5/13/chartex" xmlns:cx8="http://schemas.microsoft.com/office/drawing/2016/5/14/chartex" xmlns:mc="http://schemas.openxmlformats.org/markup-compatibility/2006" xmlns:aink="http://schemas.microsoft.com/office/drawing/2016/ink" xmlns:am3d="http://schemas.microsoft.com/office/drawing/2017/model3d" xmlns:o="urn:schemas-microsoft-com:office:office" xmlns:oel="http://schemas.microsoft.com/office/2019/extlst" xmlns:r="http://schemas.openxmlformats.org/officeDocument/2006/relationships" xmlns:m="http://schemas.openxmlformats.org/officeDocument/2006/math" xmlns:v="urn:schemas-microsoft-com:vml" xmlns:wp14="http://schemas.microsoft.com/office/word/2010/wordprocessingDrawing" xmlns:wp="http://schemas.openxmlformats.org/drawingml/2006/wordprocessingDrawing" xmlns:w10="urn:schemas-microsoft-com:office:word" xmlns:w="http://schemas.openxmlformats.org/wordprocessingml/2006/main" xmlns:w14="http://schemas.microsoft.com/office/word/2010/wordml" xmlns:w15="http://schemas.microsoft.com/office/word/2012/wordml" xmlns:w16cex="http://schemas.microsoft.com/office/word/2018/wordml/cex" xmlns:w16cid="http://schemas.microsoft.com/office/word/2016/wordml/cid" xmlns:w16="http://schemas.microsoft.com/office/word/2018/wordml" xmlns:w16du="http://schemas.microsoft.com/office/word/2023/wordml/word16du" xmlns:w16sdtdh="http://schemas.microsoft.com/office/word/2020/wordml/sdtdatahash" xmlns:w16sdtfl="http://schemas.microsoft.com/office/word/2024/wordml/sdtformatlock" xmlns:w16se="http://schemas.microsoft.com/office/word/2015/wordml/symex" xmlns:wpg="http://schemas.microsoft.com/office/word/2010/wordprocessingGroup" xmlns:wpi="http://schemas.microsoft.com/office/word/2010/wordprocessingInk" xmlns:wne="http://schemas.microsoft.com/office/word/2006/wordml" xmlns:wps="http://schemas.microsoft.com/office/word/2010/wordprocessingShape" mc:Ignorable="w14 w15 w16se w16cid w16 w16cex w16sdtdh w16sdtfl w16du wp14">
   <w:endnote w:type="separator" w:id="-1">
     <w:p>
       <w:pPr>
@@ -3336,7 +3535,7 @@
 </file>
 
 <file path=word/footnotes.xml><?xml version="1.0" encoding="utf-8"?>
-<w:footnotes xmlns:wpc="http://schemas.microsoft.com/office/word/2010/wordprocessingCanvas" xmlns:cx="http://schemas.microsoft.com/office/drawing/2014/chartex" xmlns:mc="http://schemas.openxmlformats.org/markup-compatibility/2006" xmlns:o="urn:schemas-microsoft-com:office:office" xmlns:r="http://schemas.openxmlformats.org/officeDocument/2006/relationships" xmlns:m="http://schemas.openxmlformats.org/officeDocument/2006/math" xmlns:v="urn:schemas-microsoft-com:vml" xmlns:wp14="http://schemas.microsoft.com/office/word/2010/wordprocessingDrawing" xmlns:wp="http://schemas.openxmlformats.org/drawingml/2006/wordprocessingDrawing" xmlns:w10="urn:schemas-microsoft-com:office:word" xmlns:w="http://schemas.openxmlformats.org/wordprocessingml/2006/main" xmlns:w14="http://schemas.microsoft.com/office/word/2010/wordml" xmlns:w15="http://schemas.microsoft.com/office/word/2012/wordml" xmlns:w16se="http://schemas.microsoft.com/office/word/2015/wordml/symex" xmlns:wpg="http://schemas.microsoft.com/office/word/2010/wordprocessingGroup" xmlns:wpi="http://schemas.microsoft.com/office/word/2010/wordprocessingInk" xmlns:wne="http://schemas.microsoft.com/office/word/2006/wordml" xmlns:wps="http://schemas.microsoft.com/office/word/2010/wordprocessingShape" mc:Ignorable="w14 w15 w16se wp14">
+<w:footnotes xmlns:wpc="http://schemas.microsoft.com/office/word/2010/wordprocessingCanvas" xmlns:cx="http://schemas.microsoft.com/office/drawing/2014/chartex" xmlns:cx1="http://schemas.microsoft.com/office/drawing/2015/9/8/chartex" xmlns:cx2="http://schemas.microsoft.com/office/drawing/2015/10/21/chartex" xmlns:cx3="http://schemas.microsoft.com/office/drawing/2016/5/9/chartex" xmlns:cx4="http://schemas.microsoft.com/office/drawing/2016/5/10/chartex" xmlns:cx5="http://schemas.microsoft.com/office/drawing/2016/5/11/chartex" xmlns:cx6="http://schemas.microsoft.com/office/drawing/2016/5/12/chartex" xmlns:cx7="http://schemas.microsoft.com/office/drawing/2016/5/13/chartex" xmlns:cx8="http://schemas.microsoft.com/office/drawing/2016/5/14/chartex" xmlns:mc="http://schemas.openxmlformats.org/markup-compatibility/2006" xmlns:aink="http://schemas.microsoft.com/office/drawing/2016/ink" xmlns:am3d="http://schemas.microsoft.com/office/drawing/2017/model3d" xmlns:o="urn:schemas-microsoft-com:office:office" xmlns:oel="http://schemas.microsoft.com/office/2019/extlst" xmlns:r="http://schemas.openxmlformats.org/officeDocument/2006/relationships" xmlns:m="http://schemas.openxmlformats.org/officeDocument/2006/math" xmlns:v="urn:schemas-microsoft-com:vml" xmlns:wp14="http://schemas.microsoft.com/office/word/2010/wordprocessingDrawing" xmlns:wp="http://schemas.openxmlformats.org/drawingml/2006/wordprocessingDrawing" xmlns:w10="urn:schemas-microsoft-com:office:word" xmlns:w="http://schemas.openxmlformats.org/wordprocessingml/2006/main" xmlns:w14="http://schemas.microsoft.com/office/word/2010/wordml" xmlns:w15="http://schemas.microsoft.com/office/word/2012/wordml" xmlns:w16cex="http://schemas.microsoft.com/office/word/2018/wordml/cex" xmlns:w16cid="http://schemas.microsoft.com/office/word/2016/wordml/cid" xmlns:w16="http://schemas.microsoft.com/office/word/2018/wordml" xmlns:w16du="http://schemas.microsoft.com/office/word/2023/wordml/word16du" xmlns:w16sdtdh="http://schemas.microsoft.com/office/word/2020/wordml/sdtdatahash" xmlns:w16sdtfl="http://schemas.microsoft.com/office/word/2024/wordml/sdtformatlock" xmlns:w16se="http://schemas.microsoft.com/office/word/2015/wordml/symex" xmlns:wpg="http://schemas.microsoft.com/office/word/2010/wordprocessingGroup" xmlns:wpi="http://schemas.microsoft.com/office/word/2010/wordprocessingInk" xmlns:wne="http://schemas.microsoft.com/office/word/2006/wordml" xmlns:wps="http://schemas.microsoft.com/office/word/2010/wordprocessingShape" mc:Ignorable="w14 w15 w16se w16cid w16 w16cex w16sdtdh w16sdtfl w16du wp14">
   <w:footnote w:type="separator" w:id="-1">
     <w:p>
       <w:pPr>
@@ -3419,7 +3618,7 @@
 </file>
 
 <file path=word/header1.xml><?xml version="1.0" encoding="utf-8"?>
-<w:hdr xmlns:wpc="http://schemas.microsoft.com/office/word/2010/wordprocessingCanvas" xmlns:cx="http://schemas.microsoft.com/office/drawing/2014/chartex" xmlns:mc="http://schemas.openxmlformats.org/markup-compatibility/2006" xmlns:o="urn:schemas-microsoft-com:office:office" xmlns:r="http://schemas.openxmlformats.org/officeDocument/2006/relationships" xmlns:m="http://schemas.openxmlformats.org/officeDocument/2006/math" xmlns:v="urn:schemas-microsoft-com:vml" xmlns:wp14="http://schemas.microsoft.com/office/word/2010/wordprocessingDrawing" xmlns:wp="http://schemas.openxmlformats.org/drawingml/2006/wordprocessingDrawing" xmlns:w10="urn:schemas-microsoft-com:office:word" xmlns:w="http://schemas.openxmlformats.org/wordprocessingml/2006/main" xmlns:w14="http://schemas.microsoft.com/office/word/2010/wordml" xmlns:w15="http://schemas.microsoft.com/office/word/2012/wordml" xmlns:w16se="http://schemas.microsoft.com/office/word/2015/wordml/symex" xmlns:wpg="http://schemas.microsoft.com/office/word/2010/wordprocessingGroup" xmlns:wpi="http://schemas.microsoft.com/office/word/2010/wordprocessingInk" xmlns:wne="http://schemas.microsoft.com/office/word/2006/wordml" xmlns:wps="http://schemas.microsoft.com/office/word/2010/wordprocessingShape" mc:Ignorable="w14 w15 w16se wp14">
+<w:hdr xmlns:wpc="http://schemas.microsoft.com/office/word/2010/wordprocessingCanvas" xmlns:cx="http://schemas.microsoft.com/office/drawing/2014/chartex" xmlns:cx1="http://schemas.microsoft.com/office/drawing/2015/9/8/chartex" xmlns:cx2="http://schemas.microsoft.com/office/drawing/2015/10/21/chartex" xmlns:cx3="http://schemas.microsoft.com/office/drawing/2016/5/9/chartex" xmlns:cx4="http://schemas.microsoft.com/office/drawing/2016/5/10/chartex" xmlns:cx5="http://schemas.microsoft.com/office/drawing/2016/5/11/chartex" xmlns:cx6="http://schemas.microsoft.com/office/drawing/2016/5/12/chartex" xmlns:cx7="http://schemas.microsoft.com/office/drawing/2016/5/13/chartex" xmlns:cx8="http://schemas.microsoft.com/office/drawing/2016/5/14/chartex" xmlns:mc="http://schemas.openxmlformats.org/markup-compatibility/2006" xmlns:aink="http://schemas.microsoft.com/office/drawing/2016/ink" xmlns:am3d="http://schemas.microsoft.com/office/drawing/2017/model3d" xmlns:o="urn:schemas-microsoft-com:office:office" xmlns:oel="http://schemas.microsoft.com/office/2019/extlst" xmlns:r="http://schemas.openxmlformats.org/officeDocument/2006/relationships" xmlns:m="http://schemas.openxmlformats.org/officeDocument/2006/math" xmlns:v="urn:schemas-microsoft-com:vml" xmlns:wp14="http://schemas.microsoft.com/office/word/2010/wordprocessingDrawing" xmlns:wp="http://schemas.openxmlformats.org/drawingml/2006/wordprocessingDrawing" xmlns:w10="urn:schemas-microsoft-com:office:word" xmlns:w="http://schemas.openxmlformats.org/wordprocessingml/2006/main" xmlns:w14="http://schemas.microsoft.com/office/word/2010/wordml" xmlns:w15="http://schemas.microsoft.com/office/word/2012/wordml" xmlns:w16cex="http://schemas.microsoft.com/office/word/2018/wordml/cex" xmlns:w16cid="http://schemas.microsoft.com/office/word/2016/wordml/cid" xmlns:w16="http://schemas.microsoft.com/office/word/2018/wordml" xmlns:w16du="http://schemas.microsoft.com/office/word/2023/wordml/word16du" xmlns:w16sdtdh="http://schemas.microsoft.com/office/word/2020/wordml/sdtdatahash" xmlns:w16sdtfl="http://schemas.microsoft.com/office/word/2024/wordml/sdtformatlock" xmlns:w16se="http://schemas.microsoft.com/office/word/2015/wordml/symex" xmlns:wpg="http://schemas.microsoft.com/office/word/2010/wordprocessingGroup" xmlns:wpi="http://schemas.microsoft.com/office/word/2010/wordprocessingInk" xmlns:wne="http://schemas.microsoft.com/office/word/2006/wordml" xmlns:wps="http://schemas.microsoft.com/office/word/2010/wordprocessingShape" mc:Ignorable="w14 w15 w16se w16cid w16 w16cex w16sdtdh w16sdtfl w16du wp14">
   <w:tbl>
     <w:tblPr>
       <w:tblStyle w:val="Tablaconcuadrcula1"/>
@@ -3644,8 +3843,94 @@
 </file>
 
 <file path=word/numbering.xml><?xml version="1.0" encoding="utf-8"?>
-<w:numbering xmlns:wpc="http://schemas.microsoft.com/office/word/2010/wordprocessingCanvas" xmlns:cx="http://schemas.microsoft.com/office/drawing/2014/chartex" xmlns:mc="http://schemas.openxmlformats.org/markup-compatibility/2006" xmlns:o="urn:schemas-microsoft-com:office:office" xmlns:r="http://schemas.openxmlformats.org/officeDocument/2006/relationships" xmlns:m="http://schemas.openxmlformats.org/officeDocument/2006/math" xmlns:v="urn:schemas-microsoft-com:vml" xmlns:wp14="http://schemas.microsoft.com/office/word/2010/wordprocessingDrawing" xmlns:wp="http://schemas.openxmlformats.org/drawingml/2006/wordprocessingDrawing" xmlns:w10="urn:schemas-microsoft-com:office:word" xmlns:w="http://schemas.openxmlformats.org/wordprocessingml/2006/main" xmlns:w14="http://schemas.microsoft.com/office/word/2010/wordml" xmlns:w15="http://schemas.microsoft.com/office/word/2012/wordml" xmlns:w16se="http://schemas.microsoft.com/office/word/2015/wordml/symex" xmlns:wpg="http://schemas.microsoft.com/office/word/2010/wordprocessingGroup" xmlns:wpi="http://schemas.microsoft.com/office/word/2010/wordprocessingInk" xmlns:wne="http://schemas.microsoft.com/office/word/2006/wordml" xmlns:wps="http://schemas.microsoft.com/office/word/2010/wordprocessingShape" mc:Ignorable="w14 w15 w16se wp14">
+<w:numbering xmlns:wpc="http://schemas.microsoft.com/office/word/2010/wordprocessingCanvas" xmlns:cx="http://schemas.microsoft.com/office/drawing/2014/chartex" xmlns:cx1="http://schemas.microsoft.com/office/drawing/2015/9/8/chartex" xmlns:cx2="http://schemas.microsoft.com/office/drawing/2015/10/21/chartex" xmlns:cx3="http://schemas.microsoft.com/office/drawing/2016/5/9/chartex" xmlns:cx4="http://schemas.microsoft.com/office/drawing/2016/5/10/chartex" xmlns:cx5="http://schemas.microsoft.com/office/drawing/2016/5/11/chartex" xmlns:cx6="http://schemas.microsoft.com/office/drawing/2016/5/12/chartex" xmlns:cx7="http://schemas.microsoft.com/office/drawing/2016/5/13/chartex" xmlns:cx8="http://schemas.microsoft.com/office/drawing/2016/5/14/chartex" xmlns:mc="http://schemas.openxmlformats.org/markup-compatibility/2006" xmlns:aink="http://schemas.microsoft.com/office/drawing/2016/ink" xmlns:am3d="http://schemas.microsoft.com/office/drawing/2017/model3d" xmlns:o="urn:schemas-microsoft-com:office:office" xmlns:oel="http://schemas.microsoft.com/office/2019/extlst" xmlns:r="http://schemas.openxmlformats.org/officeDocument/2006/relationships" xmlns:m="http://schemas.openxmlformats.org/officeDocument/2006/math" xmlns:v="urn:schemas-microsoft-com:vml" xmlns:wp14="http://schemas.microsoft.com/office/word/2010/wordprocessingDrawing" xmlns:wp="http://schemas.openxmlformats.org/drawingml/2006/wordprocessingDrawing" xmlns:w10="urn:schemas-microsoft-com:office:word" xmlns:w="http://schemas.openxmlformats.org/wordprocessingml/2006/main" xmlns:w14="http://schemas.microsoft.com/office/word/2010/wordml" xmlns:w15="http://schemas.microsoft.com/office/word/2012/wordml" xmlns:w16cex="http://schemas.microsoft.com/office/word/2018/wordml/cex" xmlns:w16cid="http://schemas.microsoft.com/office/word/2016/wordml/cid" xmlns:w16="http://schemas.microsoft.com/office/word/2018/wordml" xmlns:w16du="http://schemas.microsoft.com/office/word/2023/wordml/word16du" xmlns:w16sdtdh="http://schemas.microsoft.com/office/word/2020/wordml/sdtdatahash" xmlns:w16sdtfl="http://schemas.microsoft.com/office/word/2024/wordml/sdtformatlock" xmlns:w16se="http://schemas.microsoft.com/office/word/2015/wordml/symex" xmlns:wpg="http://schemas.microsoft.com/office/word/2010/wordprocessingGroup" xmlns:wpi="http://schemas.microsoft.com/office/word/2010/wordprocessingInk" xmlns:wne="http://schemas.microsoft.com/office/word/2006/wordml" xmlns:wps="http://schemas.microsoft.com/office/word/2010/wordprocessingShape" mc:Ignorable="w14 w15 w16se w16cid w16 w16cex w16sdtdh w16sdtfl w16du wp14">
   <w:abstractNum w:abstractNumId="0" w15:restartNumberingAfterBreak="0">
+    <w:nsid w:val="242E31F9"/>
+    <w:multiLevelType w:val="hybridMultilevel"/>
+    <w:tmpl w:val="B80C5A5A"/>
+    <w:lvl w:ilvl="0" w:tplc="340A000F">
+      <w:start w:val="1"/>
+      <w:numFmt w:val="decimal"/>
+      <w:lvlText w:val="%1."/>
+      <w:lvlJc w:val="left"/>
+      <w:pPr>
+        <w:ind w:left="720" w:hanging="360"/>
+      </w:pPr>
+    </w:lvl>
+    <w:lvl w:ilvl="1" w:tplc="340A0019" w:tentative="1">
+      <w:start w:val="1"/>
+      <w:numFmt w:val="lowerLetter"/>
+      <w:lvlText w:val="%2."/>
+      <w:lvlJc w:val="left"/>
+      <w:pPr>
+        <w:ind w:left="1440" w:hanging="360"/>
+      </w:pPr>
+    </w:lvl>
+    <w:lvl w:ilvl="2" w:tplc="340A001B" w:tentative="1">
+      <w:start w:val="1"/>
+      <w:numFmt w:val="lowerRoman"/>
+      <w:lvlText w:val="%3."/>
+      <w:lvlJc w:val="right"/>
+      <w:pPr>
+        <w:ind w:left="2160" w:hanging="180"/>
+      </w:pPr>
+    </w:lvl>
+    <w:lvl w:ilvl="3" w:tplc="340A000F" w:tentative="1">
+      <w:start w:val="1"/>
+      <w:numFmt w:val="decimal"/>
+      <w:lvlText w:val="%4."/>
+      <w:lvlJc w:val="left"/>
+      <w:pPr>
+        <w:ind w:left="2880" w:hanging="360"/>
+      </w:pPr>
+    </w:lvl>
+    <w:lvl w:ilvl="4" w:tplc="340A0019" w:tentative="1">
+      <w:start w:val="1"/>
+      <w:numFmt w:val="lowerLetter"/>
+      <w:lvlText w:val="%5."/>
+      <w:lvlJc w:val="left"/>
+      <w:pPr>
+        <w:ind w:left="3600" w:hanging="360"/>
+      </w:pPr>
+    </w:lvl>
+    <w:lvl w:ilvl="5" w:tplc="340A001B" w:tentative="1">
+      <w:start w:val="1"/>
+      <w:numFmt w:val="lowerRoman"/>
+      <w:lvlText w:val="%6."/>
+      <w:lvlJc w:val="right"/>
+      <w:pPr>
+        <w:ind w:left="4320" w:hanging="180"/>
+      </w:pPr>
+    </w:lvl>
+    <w:lvl w:ilvl="6" w:tplc="340A000F" w:tentative="1">
+      <w:start w:val="1"/>
+      <w:numFmt w:val="decimal"/>
+      <w:lvlText w:val="%7."/>
+      <w:lvlJc w:val="left"/>
+      <w:pPr>
+        <w:ind w:left="5040" w:hanging="360"/>
+      </w:pPr>
+    </w:lvl>
+    <w:lvl w:ilvl="7" w:tplc="340A0019" w:tentative="1">
+      <w:start w:val="1"/>
+      <w:numFmt w:val="lowerLetter"/>
+      <w:lvlText w:val="%8."/>
+      <w:lvlJc w:val="left"/>
+      <w:pPr>
+        <w:ind w:left="5760" w:hanging="360"/>
+      </w:pPr>
+    </w:lvl>
+    <w:lvl w:ilvl="8" w:tplc="340A001B" w:tentative="1">
+      <w:start w:val="1"/>
+      <w:numFmt w:val="lowerRoman"/>
+      <w:lvlText w:val="%9."/>
+      <w:lvlJc w:val="right"/>
+      <w:pPr>
+        <w:ind w:left="6480" w:hanging="180"/>
+      </w:pPr>
+    </w:lvl>
+  </w:abstractNum>
+  <w:abstractNum w:abstractNumId="1" w15:restartNumberingAfterBreak="0">
     <w:nsid w:val="2FFD4C7F"/>
     <w:multiLevelType w:val="multilevel"/>
     <w:tmpl w:val="CAF0F936"/>
@@ -3766,14 +4051,17 @@
       </w:rPr>
     </w:lvl>
   </w:abstractNum>
-  <w:num w:numId="1">
+  <w:num w:numId="1" w16cid:durableId="2063479501">
+    <w:abstractNumId w:val="1"/>
+  </w:num>
+  <w:num w:numId="2" w16cid:durableId="1071543955">
     <w:abstractNumId w:val="0"/>
   </w:num>
 </w:numbering>
 </file>
 
 <file path=word/styles.xml><?xml version="1.0" encoding="utf-8"?>
-<w:styles xmlns:mc="http://schemas.openxmlformats.org/markup-compatibility/2006" xmlns:r="http://schemas.openxmlformats.org/officeDocument/2006/relationships" xmlns:w="http://schemas.openxmlformats.org/wordprocessingml/2006/main" xmlns:w14="http://schemas.microsoft.com/office/word/2010/wordml" xmlns:w15="http://schemas.microsoft.com/office/word/2012/wordml" xmlns:w16se="http://schemas.microsoft.com/office/word/2015/wordml/symex" mc:Ignorable="w14 w15 w16se">
+<w:styles xmlns:mc="http://schemas.openxmlformats.org/markup-compatibility/2006" xmlns:r="http://schemas.openxmlformats.org/officeDocument/2006/relationships" xmlns:w="http://schemas.openxmlformats.org/wordprocessingml/2006/main" xmlns:w14="http://schemas.microsoft.com/office/word/2010/wordml" xmlns:w15="http://schemas.microsoft.com/office/word/2012/wordml" xmlns:w16cex="http://schemas.microsoft.com/office/word/2018/wordml/cex" xmlns:w16cid="http://schemas.microsoft.com/office/word/2016/wordml/cid" xmlns:w16="http://schemas.microsoft.com/office/word/2018/wordml" xmlns:w16du="http://schemas.microsoft.com/office/word/2023/wordml/word16du" xmlns:w16sdtdh="http://schemas.microsoft.com/office/word/2020/wordml/sdtdatahash" xmlns:w16sdtfl="http://schemas.microsoft.com/office/word/2024/wordml/sdtformatlock" xmlns:w16se="http://schemas.microsoft.com/office/word/2015/wordml/symex" mc:Ignorable="w14 w15 w16se w16cid w16 w16cex w16sdtdh w16sdtfl w16du">
   <w:docDefaults>
     <w:rPrDefault>
       <w:rPr>
@@ -3785,7 +4073,7 @@
     </w:rPrDefault>
     <w:pPrDefault/>
   </w:docDefaults>
-  <w:latentStyles w:defLockedState="0" w:defUIPriority="99" w:defSemiHidden="0" w:defUnhideWhenUsed="0" w:defQFormat="0" w:count="371">
+  <w:latentStyles w:defLockedState="0" w:defUIPriority="99" w:defSemiHidden="0" w:defUnhideWhenUsed="0" w:defQFormat="0" w:count="376">
     <w:lsdException w:name="Normal" w:uiPriority="0" w:qFormat="1"/>
     <w:lsdException w:name="heading 1" w:uiPriority="9" w:qFormat="1"/>
     <w:lsdException w:name="heading 2" w:semiHidden="1" w:uiPriority="9" w:unhideWhenUsed="1" w:qFormat="1"/>
@@ -4157,6 +4445,11 @@
     <w:lsdException w:name="List Table 5 Dark Accent 6" w:uiPriority="50"/>
     <w:lsdException w:name="List Table 6 Colorful Accent 6" w:uiPriority="51"/>
     <w:lsdException w:name="List Table 7 Colorful Accent 6" w:uiPriority="52"/>
+    <w:lsdException w:name="Mention" w:semiHidden="1" w:unhideWhenUsed="1"/>
+    <w:lsdException w:name="Smart Hyperlink" w:semiHidden="1" w:unhideWhenUsed="1"/>
+    <w:lsdException w:name="Hashtag" w:semiHidden="1" w:unhideWhenUsed="1"/>
+    <w:lsdException w:name="Unresolved Mention" w:semiHidden="1" w:unhideWhenUsed="1"/>
+    <w:lsdException w:name="Smart Link" w:semiHidden="1" w:unhideWhenUsed="1"/>
   </w:latentStyles>
   <w:style w:type="paragraph" w:default="1" w:styleId="Normal">
     <w:name w:val="Normal"/>
@@ -4195,7 +4488,6 @@
   <w:style w:type="character" w:default="1" w:styleId="Fuentedeprrafopredeter">
     <w:name w:val="Default Paragraph Font"/>
     <w:uiPriority w:val="1"/>
-    <w:semiHidden/>
     <w:unhideWhenUsed/>
   </w:style>
   <w:style w:type="table" w:default="1" w:styleId="Tablanormal">
@@ -4459,6 +4751,17 @@
       <w:sz w:val="20"/>
       <w:szCs w:val="20"/>
     </w:rPr>
+  </w:style>
+  <w:style w:type="paragraph" w:styleId="Prrafodelista">
+    <w:name w:val="List Paragraph"/>
+    <w:basedOn w:val="Normal"/>
+    <w:uiPriority w:val="34"/>
+    <w:qFormat/>
+    <w:rsid w:val="00DB5C59"/>
+    <w:pPr>
+      <w:ind w:left="720"/>
+      <w:contextualSpacing/>
+    </w:pPr>
   </w:style>
 </w:styles>
 </file>
@@ -4759,9 +5062,12 @@
 </file>
 
 <file path=customXml/item1.xml><?xml version="1.0" encoding="utf-8"?>
-<p:properties xmlns:p="http://schemas.microsoft.com/office/2006/metadata/properties" xmlns:xsi="http://www.w3.org/2001/XMLSchema-instance" xmlns:pc="http://schemas.microsoft.com/office/infopath/2007/PartnerControls">
-  <documentManagement/>
-</p:properties>
+<?mso-contentType ?>
+<FormTemplates xmlns="http://schemas.microsoft.com/sharepoint/v3/contenttype/forms">
+  <Display>DocumentLibraryForm</Display>
+  <Edit>DocumentLibraryForm</Edit>
+  <New>DocumentLibraryForm</New>
+</FormTemplates>
 </file>
 
 <file path=customXml/item2.xml><?xml version="1.0" encoding="utf-8"?>
@@ -4897,26 +5203,15 @@
 </file>
 
 <file path=customXml/item3.xml><?xml version="1.0" encoding="utf-8"?>
-<?mso-contentType ?>
-<FormTemplates xmlns="http://schemas.microsoft.com/sharepoint/v3/contenttype/forms">
-  <Display>DocumentLibraryForm</Display>
-  <Edit>DocumentLibraryForm</Edit>
-  <New>DocumentLibraryForm</New>
-</FormTemplates>
+<p:properties xmlns:p="http://schemas.microsoft.com/office/2006/metadata/properties" xmlns:xsi="http://www.w3.org/2001/XMLSchema-instance" xmlns:pc="http://schemas.microsoft.com/office/infopath/2007/PartnerControls">
+  <documentManagement/>
+</p:properties>
 </file>
 
 <file path=customXml/itemProps1.xml><?xml version="1.0" encoding="utf-8"?>
-<ds:datastoreItem xmlns:ds="http://schemas.openxmlformats.org/officeDocument/2006/customXml" ds:itemID="{46CA5683-AF87-4E40-B841-2E23A3B52406}">
+<ds:datastoreItem xmlns:ds="http://schemas.openxmlformats.org/officeDocument/2006/customXml" ds:itemID="{D51C61E4-DB75-4684-AD25-71F546404E96}">
   <ds:schemaRefs>
-    <ds:schemaRef ds:uri="http://purl.org/dc/terms/"/>
-    <ds:schemaRef ds:uri="http://purl.org/dc/elements/1.1/"/>
-    <ds:schemaRef ds:uri="http://schemas.openxmlformats.org/package/2006/metadata/core-properties"/>
-    <ds:schemaRef ds:uri="http://www.w3.org/XML/1998/namespace"/>
-    <ds:schemaRef ds:uri="http://schemas.microsoft.com/office/2006/metadata/properties"/>
-    <ds:schemaRef ds:uri="http://schemas.microsoft.com/office/2006/documentManagement/types"/>
-    <ds:schemaRef ds:uri="http://purl.org/dc/dcmitype/"/>
-    <ds:schemaRef ds:uri="http://schemas.microsoft.com/office/infopath/2007/PartnerControls"/>
-    <ds:schemaRef ds:uri="126e8a1c-9ea9-435a-ac89-d06c80d62e30"/>
+    <ds:schemaRef ds:uri="http://schemas.microsoft.com/sharepoint/v3/contenttype/forms"/>
   </ds:schemaRefs>
 </ds:datastoreItem>
 </file>
@@ -4940,9 +5235,10 @@
 </file>
 
 <file path=customXml/itemProps3.xml><?xml version="1.0" encoding="utf-8"?>
-<ds:datastoreItem xmlns:ds="http://schemas.openxmlformats.org/officeDocument/2006/customXml" ds:itemID="{D51C61E4-DB75-4684-AD25-71F546404E96}">
+<ds:datastoreItem xmlns:ds="http://schemas.openxmlformats.org/officeDocument/2006/customXml" ds:itemID="{46CA5683-AF87-4E40-B841-2E23A3B52406}">
   <ds:schemaRefs>
-    <ds:schemaRef ds:uri="http://schemas.microsoft.com/sharepoint/v3/contenttype/forms"/>
+    <ds:schemaRef ds:uri="http://schemas.microsoft.com/office/2006/metadata/properties"/>
+    <ds:schemaRef ds:uri="http://schemas.microsoft.com/office/infopath/2007/PartnerControls"/>
   </ds:schemaRefs>
 </ds:datastoreItem>
 </file>
</xml_diff>